<commit_message>
finalizing and cleaning code
</commit_message>
<xml_diff>
--- a/Assignment 1 CDS503.docx
+++ b/Assignment 1 CDS503.docx
@@ -152,7 +152,19 @@
         <w:ind w:left="720"/>
       </w:pPr>
       <w:r>
-        <w:t xml:space="preserve">Accuracy scoring metric is adopted to evaluate the performance in this experiment, due to its </w:t>
+        <w:t>Accuracy scoring metric is</w:t>
+      </w:r>
+      <w:r>
+        <w:t xml:space="preserve"> chosen</w:t>
+      </w:r>
+      <w:r>
+        <w:t xml:space="preserve"> to evaluate the </w:t>
+      </w:r>
+      <w:r>
+        <w:t xml:space="preserve">model’s </w:t>
+      </w:r>
+      <w:r>
+        <w:t xml:space="preserve">performance in this experiment, due to its </w:t>
       </w:r>
       <w:r>
         <w:t xml:space="preserve">ability and an </w:t>
@@ -256,6 +268,380 @@
     <w:p>
       <w:r>
         <w:br w:type="page"/>
+      </w:r>
+      <w:r>
+        <w:lastRenderedPageBreak/>
+        <w:t>2.</w:t>
+      </w:r>
+      <w:r>
+        <w:t xml:space="preserve">From the records in </w:t>
+      </w:r>
+      <w:r>
+        <w:t xml:space="preserve">A1_Assignment_Sheet, </w:t>
+      </w:r>
+      <w:r>
+        <w:t>it</w:t>
+      </w:r>
+      <w:r>
+        <w:t xml:space="preserve"> clearly suggest</w:t>
+      </w:r>
+      <w:r>
+        <w:t>s</w:t>
+      </w:r>
+      <w:r>
+        <w:t xml:space="preserve"> that Norm-PHO-Binary produces a better model that has an average accuracy score of 0.65 </w:t>
+      </w:r>
+      <w:r>
+        <w:t xml:space="preserve">using </w:t>
+      </w:r>
+      <w:r>
+        <w:t xml:space="preserve">the </w:t>
+      </w:r>
+      <w:r>
+        <w:t xml:space="preserve">4 Classifier methods. Meanwhile, </w:t>
+      </w:r>
+      <w:r>
+        <w:t>Norm</w:t>
+      </w:r>
+      <w:r>
+        <w:t>-PHO-Binary dataset is able to produce model performing at an average accuracy score of 0.59.</w:t>
+      </w:r>
+      <w:r>
+        <w:t xml:space="preserve"> </w:t>
+      </w:r>
+      <w:r>
+        <w:t xml:space="preserve"> </w:t>
+      </w:r>
+      <w:r>
+        <w:t xml:space="preserve">Notably while using Norm-PHO-Binary, </w:t>
+      </w:r>
+      <w:r>
+        <w:t xml:space="preserve">SVM (Support Vector Machine) </w:t>
+      </w:r>
+      <w:r>
+        <w:t xml:space="preserve">model is able to produce an accuracy score of 0.69, </w:t>
+      </w:r>
+      <w:r>
+        <w:t>while Freq-PHO-Binary</w:t>
+      </w:r>
+      <w:r>
+        <w:t xml:space="preserve"> </w:t>
+      </w:r>
+      <w:r>
+        <w:t>produces 2 best results with SVM and KNN (</w:t>
+      </w:r>
+      <w:r>
+        <w:t>K-Nearest Neighbors) at an average score of 0.64.</w:t>
+      </w:r>
+      <w:r>
+        <w:t xml:space="preserve"> </w:t>
+      </w:r>
+    </w:p>
+    <w:p>
+      <w:r>
+        <w:t>To select the best model for each Feature Representation, hyperparameters</w:t>
+      </w:r>
+      <w:r>
+        <w:t xml:space="preserve"> tuning</w:t>
+      </w:r>
+      <w:r>
+        <w:t xml:space="preserve"> for each model is one of </w:t>
+      </w:r>
+      <w:r>
+        <w:t xml:space="preserve">the </w:t>
+      </w:r>
+      <w:r>
+        <w:t xml:space="preserve">crucial steps to </w:t>
+      </w:r>
+      <w:r>
+        <w:t>increase the model’s</w:t>
+      </w:r>
+      <w:r>
+        <w:t xml:space="preserve"> baseline</w:t>
+      </w:r>
+      <w:r>
+        <w:t xml:space="preserve"> performance </w:t>
+      </w:r>
+      <w:r>
+        <w:t xml:space="preserve">and effectiveness on the respective datasets. </w:t>
+      </w:r>
+      <w:r>
+        <w:t xml:space="preserve">If the hyperparameters are poorly chosen, the model may overfit the training data, meaning it becomes too specialized and fails to perform well on new, unseen examples. </w:t>
+      </w:r>
+      <w:r>
+        <w:t xml:space="preserve">There are instances where Validation and Testing scores are far apart, therefore, a lower validation score is chosen to avoid underfitting problem. </w:t>
+      </w:r>
+    </w:p>
+    <w:p>
+      <w:r>
+        <w:t xml:space="preserve">Reason why Norm-PHO-Binary dataset is able to produce a better performing model </w:t>
+      </w:r>
+      <w:r>
+        <w:t xml:space="preserve">is </w:t>
+      </w:r>
+      <w:r>
+        <w:t>due to its well-</w:t>
+      </w:r>
+      <w:r>
+        <w:t>refined data</w:t>
+      </w:r>
+      <w:r>
+        <w:t xml:space="preserve"> </w:t>
+      </w:r>
+      <w:r>
+        <w:t xml:space="preserve">in the </w:t>
+      </w:r>
+      <w:r>
+        <w:t>feature</w:t>
+      </w:r>
+      <w:r>
+        <w:t>s</w:t>
+      </w:r>
+      <w:r>
+        <w:t xml:space="preserve">, in this case normalizing the </w:t>
+      </w:r>
+      <w:r>
+        <w:t>emotions of each day</w:t>
+      </w:r>
+      <w:r>
+        <w:t xml:space="preserve">. </w:t>
+      </w:r>
+      <w:r>
+        <w:t xml:space="preserve">When a dataset is normalized, it </w:t>
+      </w:r>
+      <w:r>
+        <w:t xml:space="preserve">overall improves the interpretability and comparability </w:t>
+      </w:r>
+      <w:r>
+        <w:t xml:space="preserve">of its data across different models. Besides, </w:t>
+      </w:r>
+      <w:r>
+        <w:t>Norm-PHO-Binary is</w:t>
+      </w:r>
+      <w:r>
+        <w:t xml:space="preserve"> well-refined</w:t>
+      </w:r>
+      <w:r>
+        <w:t xml:space="preserve"> data</w:t>
+      </w:r>
+      <w:r>
+        <w:t>set</w:t>
+      </w:r>
+      <w:r>
+        <w:t xml:space="preserve"> </w:t>
+      </w:r>
+      <w:r>
+        <w:t xml:space="preserve">may </w:t>
+      </w:r>
+      <w:r>
+        <w:t>help in capturing the underlying patterns and concepts</w:t>
+      </w:r>
+      <w:r>
+        <w:t xml:space="preserve"> and further reduces </w:t>
+      </w:r>
+      <w:r>
+        <w:t>the likelihood of overfitting to outliers in the training data.</w:t>
+      </w:r>
+      <w:r>
+        <w:t xml:space="preserve"> </w:t>
+      </w:r>
+      <w:r>
+        <w:t xml:space="preserve">When working with frequencies, the actual values are often specific to the context, which </w:t>
+      </w:r>
+      <w:r>
+        <w:t xml:space="preserve">may </w:t>
+      </w:r>
+      <w:r>
+        <w:t xml:space="preserve">limit </w:t>
+      </w:r>
+      <w:r>
+        <w:t xml:space="preserve">the model generalization, </w:t>
+      </w:r>
+      <w:r>
+        <w:t>mak</w:t>
+      </w:r>
+      <w:r>
+        <w:t>ing</w:t>
+      </w:r>
+      <w:r>
+        <w:t xml:space="preserve"> it harder to compar</w:t>
+      </w:r>
+      <w:r>
+        <w:t>e</w:t>
+      </w:r>
+      <w:r>
+        <w:t>s</w:t>
+      </w:r>
+      <w:r>
+        <w:t>. Normalized data</w:t>
+      </w:r>
+      <w:r>
+        <w:t>set</w:t>
+      </w:r>
+      <w:r>
+        <w:t>, on the other hand, provides a standardized representation that can be easily understood, compared, and</w:t>
+      </w:r>
+      <w:r>
+        <w:t xml:space="preserve"> be used in another model</w:t>
+      </w:r>
+      <w:r>
+        <w:t>.</w:t>
+      </w:r>
+    </w:p>
+    <w:p/>
+    <w:p>
+      <w:r>
+        <w:t xml:space="preserve">4. </w:t>
+      </w:r>
+      <w:r>
+        <w:t>Is your overall best performing model able to achieve very promising results (reach at least 0.8 of your selected performance metric)? Provide two suggestions on future strategies that can be used to improve the performance of your best performing model.</w:t>
+      </w:r>
+    </w:p>
+    <w:p>
+      <w:r>
+        <w:t xml:space="preserve">The best performing </w:t>
+      </w:r>
+      <w:r>
+        <w:t xml:space="preserve">SVM </w:t>
+      </w:r>
+      <w:r>
+        <w:t>model is only able to achieve accuracy of 0.</w:t>
+      </w:r>
+      <w:r>
+        <w:t>69, despite the dataset is balanced.</w:t>
+      </w:r>
+      <w:r>
+        <w:t xml:space="preserve"> The </w:t>
+      </w:r>
+      <w:r>
+        <w:t xml:space="preserve">sample size </w:t>
+      </w:r>
+      <w:r>
+        <w:t xml:space="preserve">in a dataset </w:t>
+      </w:r>
+      <w:r>
+        <w:t xml:space="preserve">plays a significant role in </w:t>
+      </w:r>
+      <w:r>
+        <w:t xml:space="preserve">the </w:t>
+      </w:r>
+      <w:r>
+        <w:t xml:space="preserve">performance of a </w:t>
+      </w:r>
+      <w:r>
+        <w:t xml:space="preserve">classifier </w:t>
+      </w:r>
+      <w:r>
+        <w:t>model.</w:t>
+      </w:r>
+      <w:r>
+        <w:t xml:space="preserve"> </w:t>
+      </w:r>
+    </w:p>
+    <w:p>
+      <w:r>
+        <w:t>In this experiment, one of the way</w:t>
+      </w:r>
+      <w:r>
+        <w:t>s</w:t>
+      </w:r>
+      <w:r>
+        <w:t xml:space="preserve"> we can further improve the learning model’s performance is by </w:t>
+      </w:r>
+      <w:r>
+        <w:t>i</w:t>
+      </w:r>
+      <w:r>
+        <w:t>ncreas</w:t>
+      </w:r>
+      <w:r>
+        <w:t>ing</w:t>
+      </w:r>
+      <w:r>
+        <w:t xml:space="preserve"> the diversity </w:t>
+      </w:r>
+      <w:r>
+        <w:t xml:space="preserve">and </w:t>
+      </w:r>
+      <w:r>
+        <w:t>the</w:t>
+      </w:r>
+      <w:r>
+        <w:t xml:space="preserve"> training data</w:t>
+      </w:r>
+      <w:r>
+        <w:t xml:space="preserve">. The model should </w:t>
+      </w:r>
+      <w:r>
+        <w:t xml:space="preserve">be trained on a more diverse and extensive data from a publicly available </w:t>
+      </w:r>
+      <w:r>
+        <w:t xml:space="preserve">dataset that is similar or processed similarly to this. </w:t>
+      </w:r>
+      <w:r>
+        <w:t xml:space="preserve">That way, the classifier </w:t>
+      </w:r>
+      <w:r>
+        <w:t xml:space="preserve">model </w:t>
+      </w:r>
+      <w:r>
+        <w:t xml:space="preserve">will have </w:t>
+      </w:r>
+      <w:r>
+        <w:t>a broader understanding of the</w:t>
+      </w:r>
+      <w:r>
+        <w:t xml:space="preserve"> data </w:t>
+      </w:r>
+      <w:r>
+        <w:t>beforehand.</w:t>
+      </w:r>
+    </w:p>
+    <w:p>
+      <w:r>
+        <w:t>Another way is to</w:t>
+      </w:r>
+      <w:r>
+        <w:t xml:space="preserve"> further</w:t>
+      </w:r>
+      <w:r>
+        <w:t xml:space="preserve"> fine-tune the</w:t>
+      </w:r>
+      <w:r>
+        <w:t xml:space="preserve"> classifier</w:t>
+      </w:r>
+      <w:r>
+        <w:t xml:space="preserve"> model </w:t>
+      </w:r>
+      <w:r>
+        <w:t xml:space="preserve">by training it </w:t>
+      </w:r>
+      <w:r>
+        <w:t xml:space="preserve">on any smaller dataset of a </w:t>
+      </w:r>
+      <w:r>
+        <w:t xml:space="preserve">similarly </w:t>
+      </w:r>
+      <w:r>
+        <w:t>related</w:t>
+      </w:r>
+      <w:r>
+        <w:t xml:space="preserve"> task</w:t>
+      </w:r>
+      <w:r>
+        <w:t xml:space="preserve">. This allows </w:t>
+      </w:r>
+      <w:r>
+        <w:t xml:space="preserve">the learning model to adapt properly to the </w:t>
+      </w:r>
+      <w:r>
+        <w:t xml:space="preserve">related task </w:t>
+      </w:r>
+      <w:r>
+        <w:t xml:space="preserve">and able to perform better when given </w:t>
+      </w:r>
+      <w:r>
+        <w:t>different dataset of similar task in future.</w:t>
       </w:r>
     </w:p>
     <w:sectPr>
@@ -995,6 +1381,15 @@
 </file>
 
 <file path=customXml/item1.xml><?xml version="1.0" encoding="utf-8"?>
+<?mso-contentType ?>
+<FormTemplates xmlns="http://schemas.microsoft.com/sharepoint/v3/contenttype/forms">
+  <Display>DocumentLibraryForm</Display>
+  <Edit>DocumentLibraryForm</Edit>
+  <New>DocumentLibraryForm</New>
+</FormTemplates>
+</file>
+
+<file path=customXml/item2.xml><?xml version="1.0" encoding="utf-8"?>
 <ct:contentTypeSchema xmlns:ct="http://schemas.microsoft.com/office/2006/metadata/contentType" xmlns:ma="http://schemas.microsoft.com/office/2006/metadata/properties/metaAttributes" ct:_="" ma:_="" ma:contentTypeName="Document" ma:contentTypeID="0x010100C666AF552A4E0D439AAA65A4E879BB1C" ma:contentTypeVersion="0" ma:contentTypeDescription="Create a new document." ma:contentTypeScope="" ma:versionID="8f53368c636670126757cb405a50ed07">
   <xsd:schema xmlns:xsd="http://www.w3.org/2001/XMLSchema" xmlns:xs="http://www.w3.org/2001/XMLSchema" xmlns:p="http://schemas.microsoft.com/office/2006/metadata/properties" targetNamespace="http://schemas.microsoft.com/office/2006/metadata/properties" ma:root="true" ma:fieldsID="91622b251648e19936c164cfc384a8b9">
     <xsd:element name="properties">
@@ -1108,15 +1503,6 @@
 </ct:contentTypeSchema>
 </file>
 
-<file path=customXml/item2.xml><?xml version="1.0" encoding="utf-8"?>
-<?mso-contentType ?>
-<FormTemplates xmlns="http://schemas.microsoft.com/sharepoint/v3/contenttype/forms">
-  <Display>DocumentLibraryForm</Display>
-  <Edit>DocumentLibraryForm</Edit>
-  <New>DocumentLibraryForm</New>
-</FormTemplates>
-</file>
-
 <file path=customXml/item3.xml><?xml version="1.0" encoding="utf-8"?>
 <p:properties xmlns:p="http://schemas.microsoft.com/office/2006/metadata/properties" xmlns:xsi="http://www.w3.org/2001/XMLSchema-instance" xmlns:pc="http://schemas.microsoft.com/office/infopath/2007/PartnerControls">
   <documentManagement/>
@@ -1124,6 +1510,14 @@
 </file>
 
 <file path=customXml/itemProps1.xml><?xml version="1.0" encoding="utf-8"?>
+<ds:datastoreItem xmlns:ds="http://schemas.openxmlformats.org/officeDocument/2006/customXml" ds:itemID="{4B625567-FD08-41C7-8178-69E6A6B647A3}">
+  <ds:schemaRefs>
+    <ds:schemaRef ds:uri="http://schemas.microsoft.com/sharepoint/v3/contenttype/forms"/>
+  </ds:schemaRefs>
+</ds:datastoreItem>
+</file>
+
+<file path=customXml/itemProps2.xml><?xml version="1.0" encoding="utf-8"?>
 <ds:datastoreItem xmlns:ds="http://schemas.openxmlformats.org/officeDocument/2006/customXml" ds:itemID="{8B08C338-07FF-4BFF-9CFE-D5B2E6E15875}">
   <ds:schemaRefs>
     <ds:schemaRef ds:uri="http://schemas.microsoft.com/office/2006/metadata/contentType"/>
@@ -1139,25 +1533,11 @@
 </ds:datastoreItem>
 </file>
 
-<file path=customXml/itemProps2.xml><?xml version="1.0" encoding="utf-8"?>
-<ds:datastoreItem xmlns:ds="http://schemas.openxmlformats.org/officeDocument/2006/customXml" ds:itemID="{4B625567-FD08-41C7-8178-69E6A6B647A3}">
-  <ds:schemaRefs>
-    <ds:schemaRef ds:uri="http://schemas.microsoft.com/sharepoint/v3/contenttype/forms"/>
-  </ds:schemaRefs>
-</ds:datastoreItem>
-</file>
-
 <file path=customXml/itemProps3.xml><?xml version="1.0" encoding="utf-8"?>
 <ds:datastoreItem xmlns:ds="http://schemas.openxmlformats.org/officeDocument/2006/customXml" ds:itemID="{A4720A86-D924-4C03-AF75-7EF35197595F}">
   <ds:schemaRefs>
-    <ds:schemaRef ds:uri="http://schemas.openxmlformats.org/package/2006/metadata/core-properties"/>
-    <ds:schemaRef ds:uri="http://purl.org/dc/elements/1.1/"/>
+    <ds:schemaRef ds:uri="http://schemas.microsoft.com/office/2006/metadata/properties"/>
     <ds:schemaRef ds:uri="http://schemas.microsoft.com/office/infopath/2007/PartnerControls"/>
-    <ds:schemaRef ds:uri="http://purl.org/dc/terms/"/>
-    <ds:schemaRef ds:uri="http://www.w3.org/XML/1998/namespace"/>
-    <ds:schemaRef ds:uri="http://schemas.microsoft.com/office/2006/documentManagement/types"/>
-    <ds:schemaRef ds:uri="http://purl.org/dc/dcmitype/"/>
-    <ds:schemaRef ds:uri="http://schemas.microsoft.com/office/2006/metadata/properties"/>
   </ds:schemaRefs>
 </ds:datastoreItem>
 </file>
</xml_diff>